<commit_message>
Prim Function is added.
</commit_message>
<xml_diff>
--- a/Word/20151910042-刘鹏-运筹学实验-04.docx
+++ b/Word/20151910042-刘鹏-运筹学实验-04.docx
@@ -355,13 +355,23 @@
               </w:rPr>
               <w:t>Prim</w:t>
             </w:r>
+            <w:proofErr w:type="gramStart"/>
             <w:r>
               <w:rPr>
                 <w:rFonts w:hint="eastAsia"/>
                 <w:bCs/>
                 <w:sz w:val="18"/>
               </w:rPr>
-              <w:t>算法求图的支撑树与联通子图</w:t>
+              <w:t>算法求图的</w:t>
+            </w:r>
+            <w:proofErr w:type="gramEnd"/>
+            <w:r>
+              <w:rPr>
+                <w:rFonts w:hint="eastAsia"/>
+                <w:bCs/>
+                <w:sz w:val="18"/>
+              </w:rPr>
+              <w:t>支撑树与联通子图</w:t>
             </w:r>
           </w:p>
         </w:tc>
@@ -487,15 +497,7 @@
                 <w:bCs/>
                 <w:sz w:val="18"/>
               </w:rPr>
-              <w:t>1</w:t>
-            </w:r>
-            <w:r>
-              <w:rPr>
-                <w:rFonts w:hint="eastAsia"/>
-                <w:bCs/>
-                <w:sz w:val="18"/>
-              </w:rPr>
-              <w:t>3</w:t>
+              <w:t>26</w:t>
             </w:r>
           </w:p>
         </w:tc>
@@ -1317,7 +1319,21 @@
         <w:rPr>
           <w:rFonts w:hint="eastAsia"/>
         </w:rPr>
-        <w:t>普里姆算法（</w:t>
+        <w:t>普里</w:t>
+      </w:r>
+      <w:proofErr w:type="gramStart"/>
+      <w:r>
+        <w:rPr>
+          <w:rFonts w:hint="eastAsia"/>
+        </w:rPr>
+        <w:t>姆</w:t>
+      </w:r>
+      <w:proofErr w:type="gramEnd"/>
+      <w:r>
+        <w:rPr>
+          <w:rFonts w:hint="eastAsia"/>
+        </w:rPr>
+        <w:t>算法（</w:t>
       </w:r>
       <w:r>
         <w:rPr>
@@ -1329,7 +1345,21 @@
         <w:rPr>
           <w:rFonts w:hint="eastAsia"/>
         </w:rPr>
-        <w:t>算法），图论中的一种算法，可在加权联通图里搜索最小生成树。意即由此算法搜索到的边子集所构成的树中，不但包括了连通图里的所有顶点，且其所有边的权值之和为最小</w:t>
+        <w:t>算法），图论中的一种算法，可在加权联通图里搜索最小生成树。意即由此算法搜索到的边子集所构成的树中，不但包括了连通图里的所有顶点，且其</w:t>
+      </w:r>
+      <w:proofErr w:type="gramStart"/>
+      <w:r>
+        <w:rPr>
+          <w:rFonts w:hint="eastAsia"/>
+        </w:rPr>
+        <w:t>所有边</w:t>
+      </w:r>
+      <w:proofErr w:type="gramEnd"/>
+      <w:r>
+        <w:rPr>
+          <w:rFonts w:hint="eastAsia"/>
+        </w:rPr>
+        <w:t>的权值之和为最小</w:t>
       </w:r>
       <w:r>
         <w:rPr>
@@ -1371,7 +1401,21 @@
         <w:rPr>
           <w:rFonts w:hint="eastAsia"/>
         </w:rPr>
-        <w:t>年由美国计算机科学家罗伯特·普里姆独立发现；</w:t>
+        <w:t>年由美国计算机科学家罗伯特·普里</w:t>
+      </w:r>
+      <w:proofErr w:type="gramStart"/>
+      <w:r>
+        <w:rPr>
+          <w:rFonts w:hint="eastAsia"/>
+        </w:rPr>
+        <w:t>姆</w:t>
+      </w:r>
+      <w:proofErr w:type="gramEnd"/>
+      <w:r>
+        <w:rPr>
+          <w:rFonts w:hint="eastAsia"/>
+        </w:rPr>
+        <w:t>独立发现；</w:t>
       </w:r>
       <w:r>
         <w:rPr>
@@ -1389,7 +1433,21 @@
         <w:rPr>
           <w:rFonts w:hint="eastAsia"/>
         </w:rPr>
-        <w:t>艾兹格·迪科斯彻再次发现了该算法。因此，在某些场合，普里姆算法又被称为</w:t>
+        <w:t>艾兹格·迪科斯彻再次发现了该算法。因此，在某些场合，普里</w:t>
+      </w:r>
+      <w:proofErr w:type="gramStart"/>
+      <w:r>
+        <w:rPr>
+          <w:rFonts w:hint="eastAsia"/>
+        </w:rPr>
+        <w:t>姆</w:t>
+      </w:r>
+      <w:proofErr w:type="gramEnd"/>
+      <w:r>
+        <w:rPr>
+          <w:rFonts w:hint="eastAsia"/>
+        </w:rPr>
+        <w:t>算法又被称为</w:t>
       </w:r>
       <w:r>
         <w:rPr>
@@ -1439,8 +1497,6 @@
         </w:rPr>
         <w:t>属于</w:t>
       </w:r>
-      <w:bookmarkStart w:id="0" w:name="_GoBack"/>
-      <w:bookmarkEnd w:id="0"/>
       <w:r>
         <w:rPr>
           <w:rFonts w:hint="eastAsia"/>
@@ -1605,13 +1661,48 @@
         <w:rPr>
           <w:rFonts w:hint="eastAsia"/>
         </w:rPr>
-        <w:t>是图的所有边的集合。</w:t>
-      </w:r>
-      <w:r>
-        <w:rPr>
-          <w:rFonts w:hint="eastAsia"/>
-        </w:rPr>
-        <w:t>图是由如果采用比较低级的邻接矩阵实现，</w:t>
+        <w:t>是</w:t>
+      </w:r>
+      <w:r>
+        <w:rPr>
+          <w:rFonts w:hint="eastAsia"/>
+        </w:rPr>
+        <w:lastRenderedPageBreak/>
+        <w:t>图的</w:t>
+      </w:r>
+      <w:proofErr w:type="gramStart"/>
+      <w:r>
+        <w:rPr>
+          <w:rFonts w:hint="eastAsia"/>
+        </w:rPr>
+        <w:t>所有边</w:t>
+      </w:r>
+      <w:proofErr w:type="gramEnd"/>
+      <w:r>
+        <w:rPr>
+          <w:rFonts w:hint="eastAsia"/>
+        </w:rPr>
+        <w:t>的集合。</w:t>
+      </w:r>
+      <w:r>
+        <w:rPr>
+          <w:rFonts w:hint="eastAsia"/>
+        </w:rPr>
+        <w:t>图是</w:t>
+      </w:r>
+      <w:proofErr w:type="gramStart"/>
+      <w:r>
+        <w:rPr>
+          <w:rFonts w:hint="eastAsia"/>
+        </w:rPr>
+        <w:t>由如果</w:t>
+      </w:r>
+      <w:proofErr w:type="gramEnd"/>
+      <w:r>
+        <w:rPr>
+          <w:rFonts w:hint="eastAsia"/>
+        </w:rPr>
+        <w:t>采用比较低级的邻接矩阵实现，</w:t>
       </w:r>
       <w:r>
         <w:rPr>
@@ -1707,7 +1798,21 @@
           <w:rFonts w:hint="eastAsia"/>
         </w:rPr>
         <w:lastRenderedPageBreak/>
-        <w:t>如果用二叉堆、邻接表来实现，那么时间复杂度是</w:t>
+        <w:t>如果用</w:t>
+      </w:r>
+      <w:proofErr w:type="gramStart"/>
+      <w:r>
+        <w:rPr>
+          <w:rFonts w:hint="eastAsia"/>
+        </w:rPr>
+        <w:t>二叉堆</w:t>
+      </w:r>
+      <w:proofErr w:type="gramEnd"/>
+      <w:r>
+        <w:rPr>
+          <w:rFonts w:hint="eastAsia"/>
+        </w:rPr>
+        <w:t>、邻接表来实现，那么时间复杂度是</w:t>
       </w:r>
       <m:oMath>
         <m:r>
@@ -2102,7 +2207,6 @@
       </w:r>
     </w:p>
     <w:p/>
-    <w:p/>
     <w:p>
       <w:pPr>
         <w:pStyle w:val="my2"/>
@@ -2165,19 +2269,67 @@
         <w:rPr>
           <w:rFonts w:hint="eastAsia"/>
         </w:rPr>
-        <w:t>来做为主要的数据结构。</w:t>
-      </w:r>
-      <w:r>
-        <w:rPr>
-          <w:rFonts w:hint="eastAsia"/>
-        </w:rPr>
-        <w:t>邻接映射的主要思想是用哈希表这种快速查找表来代替遍历带来的高时间复杂度，与之相伴的是</w:t>
-      </w:r>
-      <w:r>
-        <w:rPr>
-          <w:rFonts w:hint="eastAsia"/>
-        </w:rPr>
-        <w:t>储存空间的牺牲。</w:t>
+        <w:t>来</w:t>
+      </w:r>
+      <w:proofErr w:type="gramStart"/>
+      <w:r>
+        <w:rPr>
+          <w:rFonts w:hint="eastAsia"/>
+        </w:rPr>
+        <w:t>做为</w:t>
+      </w:r>
+      <w:proofErr w:type="gramEnd"/>
+      <w:r>
+        <w:rPr>
+          <w:rFonts w:hint="eastAsia"/>
+        </w:rPr>
+        <w:t>主要的数据结构。</w:t>
+      </w:r>
+      <w:r>
+        <w:rPr>
+          <w:rFonts w:hint="eastAsia"/>
+        </w:rPr>
+        <w:t>邻接映射的主要思想是用哈希</w:t>
+      </w:r>
+      <w:proofErr w:type="gramStart"/>
+      <w:r>
+        <w:rPr>
+          <w:rFonts w:hint="eastAsia"/>
+        </w:rPr>
+        <w:t>表这种</w:t>
+      </w:r>
+      <w:proofErr w:type="gramEnd"/>
+      <w:r>
+        <w:rPr>
+          <w:rFonts w:hint="eastAsia"/>
+        </w:rPr>
+        <w:t>快速查找表来代替遍历带来的</w:t>
+      </w:r>
+      <w:proofErr w:type="gramStart"/>
+      <w:r>
+        <w:rPr>
+          <w:rFonts w:hint="eastAsia"/>
+        </w:rPr>
+        <w:t>高时</w:t>
+      </w:r>
+      <w:proofErr w:type="gramEnd"/>
+      <w:r>
+        <w:rPr>
+          <w:rFonts w:hint="eastAsia"/>
+        </w:rPr>
+        <w:t>间复杂度</w:t>
+      </w:r>
+      <w:r>
+        <w:rPr>
+          <w:rFonts w:hint="eastAsia"/>
+        </w:rPr>
+        <w:t>，本次实验的结构在仅仅采用哈希表的基础上进行了改进，把所有已经被占据的数组下标记录下来，放入一个动态数组里，为以后查找所有与某个节点相邻的节点或者找寻连接到该点的无向边提供便利</w:t>
+      </w:r>
+      <w:r>
+        <w:rPr>
+          <w:rFonts w:hint="eastAsia"/>
+        </w:rPr>
+        <w:t>。</w:t>
       </w:r>
     </w:p>
     <w:p>
@@ -2246,7 +2398,21 @@
         <w:rPr>
           <w:rFonts w:hint="eastAsia"/>
         </w:rPr>
-        <w:t>是另外的一个子哈希表</w:t>
+        <w:t>是另外的</w:t>
+      </w:r>
+      <w:proofErr w:type="gramStart"/>
+      <w:r>
+        <w:rPr>
+          <w:rFonts w:hint="eastAsia"/>
+        </w:rPr>
+        <w:t>一</w:t>
+      </w:r>
+      <w:proofErr w:type="gramEnd"/>
+      <w:r>
+        <w:rPr>
+          <w:rFonts w:hint="eastAsia"/>
+        </w:rPr>
+        <w:t>个子哈希表</w:t>
       </w:r>
       <m:oMath>
         <m:r>
@@ -2265,11 +2431,19 @@
         </w:rPr>
         <w:t>，</w:t>
       </w:r>
-      <w:r>
-        <w:rPr>
-          <w:rFonts w:hint="eastAsia"/>
-        </w:rPr>
-        <w:t>在子哈希表里面，</w:t>
+      <w:proofErr w:type="gramStart"/>
+      <w:r>
+        <w:rPr>
+          <w:rFonts w:hint="eastAsia"/>
+        </w:rPr>
+        <w:t>在子哈</w:t>
+      </w:r>
+      <w:proofErr w:type="gramEnd"/>
+      <w:r>
+        <w:rPr>
+          <w:rFonts w:hint="eastAsia"/>
+        </w:rPr>
+        <w:t>希表里面，</w:t>
       </w:r>
       <w:r>
         <w:rPr>
@@ -2403,14 +2577,12 @@
             <m:ctrlPr>
               <w:rPr>
                 <w:rFonts w:ascii="Latin Modern Math" w:hAnsi="Latin Modern Math"/>
+                <w:i/>
               </w:rPr>
             </m:ctrlPr>
           </m:sSubPr>
           <m:e>
             <m:r>
-              <m:rPr>
-                <m:sty m:val="p"/>
-              </m:rPr>
               <w:rPr>
                 <w:rFonts w:ascii="Latin Modern Math" w:hAnsi="Latin Modern Math"/>
               </w:rPr>
@@ -2419,9 +2591,6 @@
           </m:e>
           <m:sub>
             <m:r>
-              <m:rPr>
-                <m:sty m:val="p"/>
-              </m:rPr>
               <w:rPr>
                 <w:rFonts w:ascii="Latin Modern Math" w:hAnsi="Latin Modern Math"/>
               </w:rPr>
@@ -2430,9 +2599,6 @@
           </m:sub>
         </m:sSub>
         <m:r>
-          <m:rPr>
-            <m:sty m:val="p"/>
-          </m:rPr>
           <w:rPr>
             <w:rFonts w:ascii="Latin Modern Math" w:hAnsi="Latin Modern Math" w:hint="eastAsia"/>
           </w:rPr>
@@ -2443,14 +2609,12 @@
             <m:ctrlPr>
               <w:rPr>
                 <w:rFonts w:ascii="Latin Modern Math" w:hAnsi="Latin Modern Math"/>
+                <w:i/>
               </w:rPr>
             </m:ctrlPr>
           </m:sSubPr>
           <m:e>
             <m:r>
-              <m:rPr>
-                <m:sty m:val="p"/>
-              </m:rPr>
               <w:rPr>
                 <w:rFonts w:ascii="Latin Modern Math" w:hAnsi="Latin Modern Math"/>
               </w:rPr>
@@ -2459,9 +2623,6 @@
           </m:e>
           <m:sub>
             <m:r>
-              <m:rPr>
-                <m:sty m:val="p"/>
-              </m:rPr>
               <w:rPr>
                 <w:rFonts w:ascii="Latin Modern Math" w:hAnsi="Latin Modern Math"/>
               </w:rPr>
@@ -2482,14 +2643,12 @@
             <m:ctrlPr>
               <w:rPr>
                 <w:rFonts w:ascii="Latin Modern Math" w:hAnsi="Latin Modern Math"/>
+                <w:i/>
               </w:rPr>
             </m:ctrlPr>
           </m:sSubPr>
           <m:e>
             <m:r>
-              <m:rPr>
-                <m:sty m:val="p"/>
-              </m:rPr>
               <w:rPr>
                 <w:rFonts w:ascii="Latin Modern Math" w:hAnsi="Latin Modern Math"/>
               </w:rPr>
@@ -2498,9 +2657,6 @@
           </m:e>
           <m:sub>
             <m:r>
-              <m:rPr>
-                <m:sty m:val="p"/>
-              </m:rPr>
               <w:rPr>
                 <w:rFonts w:ascii="Latin Modern Math" w:hAnsi="Latin Modern Math"/>
               </w:rPr>
@@ -2509,9 +2665,6 @@
           </m:sub>
         </m:sSub>
         <m:r>
-          <m:rPr>
-            <m:sty m:val="p"/>
-          </m:rPr>
           <w:rPr>
             <w:rFonts w:ascii="Latin Modern Math" w:hAnsi="Latin Modern Math" w:hint="eastAsia"/>
           </w:rPr>
@@ -2522,29 +2675,155 @@
             <m:ctrlPr>
               <w:rPr>
                 <w:rFonts w:ascii="Latin Modern Math" w:hAnsi="Latin Modern Math"/>
+                <w:i/>
+              </w:rPr>
+            </m:ctrlPr>
+          </m:sSubPr>
+          <m:e>
+            <m:r>
+              <w:rPr>
+                <w:rFonts w:ascii="Latin Modern Math"/>
+              </w:rPr>
+              <m:t>v</m:t>
+            </m:r>
+          </m:e>
+          <m:sub>
+            <m:r>
+              <w:rPr>
+                <w:rFonts w:ascii="Latin Modern Math"/>
+              </w:rPr>
+              <m:t>2</m:t>
+            </m:r>
+          </m:sub>
+        </m:sSub>
+      </m:oMath>
+      <w:r>
+        <w:rPr>
+          <w:rFonts w:hint="eastAsia"/>
+        </w:rPr>
+        <w:t>这种类型，两者恰好反向</w:t>
+      </w:r>
+      <w:r>
+        <w:rPr>
+          <w:rFonts w:hint="eastAsia"/>
+        </w:rPr>
+        <w:t>。由于无向图的两种上述类型必然是同时存在的，而有向图则不然，所以可以通过这种方式进行处理</w:t>
+      </w:r>
+      <w:r>
+        <w:rPr>
+          <w:rFonts w:hint="eastAsia"/>
+        </w:rPr>
+        <w:t>有向图</w:t>
+      </w:r>
+      <w:r>
+        <w:rPr>
+          <w:rFonts w:hint="eastAsia"/>
+        </w:rPr>
+        <w:t>。</w:t>
+      </w:r>
+      <w:r>
+        <w:rPr>
+          <w:rFonts w:hint="eastAsia"/>
+        </w:rPr>
+        <w:t>由于普里</w:t>
+      </w:r>
+      <w:proofErr w:type="gramStart"/>
+      <w:r>
+        <w:rPr>
+          <w:rFonts w:hint="eastAsia"/>
+        </w:rPr>
+        <w:t>姆</w:t>
+      </w:r>
+      <w:proofErr w:type="gramEnd"/>
+      <w:r>
+        <w:rPr>
+          <w:rFonts w:hint="eastAsia"/>
+        </w:rPr>
+        <w:t>算法主要关心无向图，所以代码中并没有实现针对有向图的算法。</w:t>
+      </w:r>
+    </w:p>
+    <w:p>
+      <w:pPr>
+        <w:ind w:firstLineChars="200" w:firstLine="480"/>
+      </w:pPr>
+    </w:p>
+    <w:p>
+      <w:pPr>
+        <w:ind w:firstLineChars="200" w:firstLine="480"/>
+      </w:pPr>
+      <w:r>
+        <w:rPr>
+          <w:rFonts w:hint="eastAsia"/>
+        </w:rPr>
+        <w:t>普里</w:t>
+      </w:r>
+      <w:proofErr w:type="gramStart"/>
+      <w:r>
+        <w:rPr>
+          <w:rFonts w:hint="eastAsia"/>
+        </w:rPr>
+        <w:t>姆</w:t>
+      </w:r>
+      <w:proofErr w:type="gramEnd"/>
+      <w:r>
+        <w:rPr>
+          <w:rFonts w:hint="eastAsia"/>
+        </w:rPr>
+        <w:t>算法实现的具体思路如下。</w:t>
+      </w:r>
+    </w:p>
+    <w:p>
+      <w:pPr>
+        <w:ind w:firstLineChars="200" w:firstLine="480"/>
+      </w:pPr>
+    </w:p>
+    <w:p>
+      <w:pPr>
+        <w:pStyle w:val="af8"/>
+        <w:numPr>
+          <w:ilvl w:val="0"/>
+          <w:numId w:val="20"/>
+        </w:numPr>
+        <w:ind w:firstLineChars="0"/>
+      </w:pPr>
+      <w:r>
+        <w:rPr>
+          <w:rFonts w:hint="eastAsia"/>
+        </w:rPr>
+        <w:t>输入图</w:t>
+      </w:r>
+      <w:r>
+        <w:rPr>
+          <w:rFonts w:hint="eastAsia"/>
+        </w:rPr>
+        <w:t>为</w:t>
+      </w:r>
+      <m:oMath>
+        <m:sSub>
+          <m:sSubPr>
+            <m:ctrlPr>
+              <w:rPr>
+                <w:rFonts w:ascii="Latin Modern Math" w:hAnsi="Latin Modern Math"/>
               </w:rPr>
             </m:ctrlPr>
           </m:sSubPr>
           <m:e>
             <m:r>
               <m:rPr>
-                <m:sty m:val="p"/>
+                <m:sty m:val="bi"/>
               </m:rPr>
               <w:rPr>
-                <w:rFonts w:ascii="Latin Modern Math"/>
-              </w:rPr>
-              <m:t>v</m:t>
+                <w:rFonts w:ascii="Latin Modern Math" w:hAnsi="Latin Modern Math" w:hint="eastAsia"/>
+              </w:rPr>
+              <m:t>G</m:t>
             </m:r>
           </m:e>
           <m:sub>
             <m:r>
-              <m:rPr>
-                <m:sty m:val="p"/>
-              </m:rPr>
-              <w:rPr>
-                <w:rFonts w:ascii="Latin Modern Math"/>
-              </w:rPr>
-              <m:t>2</m:t>
+              <w:rPr>
+                <w:rFonts w:ascii="Latin Modern Math" w:hAnsi="Latin Modern Math"/>
+              </w:rPr>
+              <m:t>in</m:t>
             </m:r>
           </m:sub>
         </m:sSub>
@@ -2553,29 +2832,575 @@
         <w:rPr>
           <w:rFonts w:hint="eastAsia"/>
         </w:rPr>
-        <w:t>这种类型，两者恰好反向</w:t>
-      </w:r>
-      <w:r>
-        <w:rPr>
-          <w:rFonts w:hint="eastAsia"/>
-        </w:rPr>
-        <w:t>。由于无向图的两种上述类型必然是同时存在的，而有向图则不然，所以可以通过这种方式进行处理。</w:t>
+        <w:t>。</w:t>
+      </w:r>
+      <w:proofErr w:type="gramStart"/>
+      <w:r>
+        <w:rPr>
+          <w:rFonts w:hint="eastAsia"/>
+        </w:rPr>
+        <w:t>首先用泛型</w:t>
+      </w:r>
+      <w:proofErr w:type="gramEnd"/>
+      <w:r>
+        <w:rPr>
+          <w:rFonts w:hint="eastAsia"/>
+        </w:rPr>
+        <w:t>链表或者泛型动态数组存储一个节点集合</w:t>
+      </w:r>
+      <m:oMath>
+        <m:r>
+          <m:rPr>
+            <m:sty m:val="bi"/>
+          </m:rPr>
+          <w:rPr>
+            <w:rFonts w:ascii="Latin Modern Math" w:hAnsi="Latin Modern Math" w:hint="eastAsia"/>
+          </w:rPr>
+          <m:t>V</m:t>
+        </m:r>
+      </m:oMath>
+      <w:r>
+        <w:rPr>
+          <w:rFonts w:hint="eastAsia"/>
+        </w:rPr>
+        <w:t>，</w:t>
+      </w:r>
+      <m:oMath>
+        <m:r>
+          <m:rPr>
+            <m:sty m:val="bi"/>
+          </m:rPr>
+          <w:rPr>
+            <w:rFonts w:ascii="Latin Modern Math" w:hAnsi="Latin Modern Math" w:hint="eastAsia"/>
+          </w:rPr>
+          <m:t>V</m:t>
+        </m:r>
+      </m:oMath>
+      <w:r>
+        <w:rPr>
+          <w:rFonts w:hint="eastAsia"/>
+        </w:rPr>
+        <w:t>的初值为起点</w:t>
+      </w:r>
+      <w:r>
+        <w:rPr>
+          <w:rFonts w:hint="eastAsia"/>
+        </w:rPr>
+        <w:t>组成的单元素集合</w:t>
+      </w:r>
+      <w:r>
+        <w:rPr>
+          <w:rFonts w:hint="eastAsia"/>
+        </w:rPr>
+        <w:t>。初始化一个图</w:t>
+      </w:r>
+      <m:oMath>
+        <m:r>
+          <m:rPr>
+            <m:sty m:val="bi"/>
+          </m:rPr>
+          <w:rPr>
+            <w:rFonts w:ascii="Latin Modern Math" w:hAnsi="Latin Modern Math" w:hint="eastAsia"/>
+          </w:rPr>
+          <m:t>G</m:t>
+        </m:r>
+      </m:oMath>
+      <w:r>
+        <w:rPr>
+          <w:rFonts w:hint="eastAsia"/>
+        </w:rPr>
+        <w:t>，</w:t>
+      </w:r>
+      <m:oMath>
+        <m:r>
+          <m:rPr>
+            <m:sty m:val="bi"/>
+          </m:rPr>
+          <w:rPr>
+            <w:rFonts w:ascii="Latin Modern Math" w:hAnsi="Latin Modern Math" w:hint="eastAsia"/>
+          </w:rPr>
+          <m:t>G</m:t>
+        </m:r>
+      </m:oMath>
+      <w:r>
+        <w:rPr>
+          <w:rFonts w:hint="eastAsia"/>
+        </w:rPr>
+        <w:t>的初值为空集</w:t>
+      </w:r>
+      <w:r>
+        <w:rPr>
+          <w:rFonts w:hint="eastAsia"/>
+        </w:rPr>
+        <w:t>，把</w:t>
+      </w:r>
+      <m:oMath>
+        <m:r>
+          <m:rPr>
+            <m:sty m:val="bi"/>
+          </m:rPr>
+          <w:rPr>
+            <w:rFonts w:ascii="Latin Modern Math" w:hAnsi="Latin Modern Math" w:hint="eastAsia"/>
+          </w:rPr>
+          <m:t>V</m:t>
+        </m:r>
+      </m:oMath>
+      <w:r>
+        <w:rPr>
+          <w:rFonts w:hint="eastAsia"/>
+        </w:rPr>
+        <w:t>中所有的节点添加到</w:t>
+      </w:r>
+      <m:oMath>
+        <m:r>
+          <m:rPr>
+            <m:sty m:val="bi"/>
+          </m:rPr>
+          <w:rPr>
+            <w:rFonts w:ascii="Latin Modern Math" w:hAnsi="Latin Modern Math" w:hint="eastAsia"/>
+          </w:rPr>
+          <m:t>G</m:t>
+        </m:r>
+      </m:oMath>
+      <w:r>
+        <w:rPr>
+          <w:rFonts w:hint="eastAsia"/>
+        </w:rPr>
+        <w:t>中</w:t>
+      </w:r>
+      <w:r>
+        <w:rPr>
+          <w:rFonts w:hint="eastAsia"/>
+        </w:rPr>
+        <w:t>。</w:t>
       </w:r>
     </w:p>
     <w:p>
       <w:pPr>
-        <w:ind w:firstLineChars="200" w:firstLine="480"/>
-      </w:pPr>
+        <w:pStyle w:val="af8"/>
+        <w:numPr>
+          <w:ilvl w:val="0"/>
+          <w:numId w:val="20"/>
+        </w:numPr>
+        <w:ind w:firstLineChars="0"/>
+      </w:pPr>
+      <w:r>
+        <w:rPr>
+          <w:rFonts w:hint="eastAsia"/>
+        </w:rPr>
+        <w:t>通过</w:t>
+      </w:r>
+      <w:r>
+        <w:rPr>
+          <w:rFonts w:hint="eastAsia"/>
+        </w:rPr>
+        <w:t>对</w:t>
+      </w:r>
+      <m:oMath>
+        <m:r>
+          <m:rPr>
+            <m:sty m:val="bi"/>
+          </m:rPr>
+          <w:rPr>
+            <w:rFonts w:ascii="Latin Modern Math" w:hAnsi="Latin Modern Math" w:hint="eastAsia"/>
+          </w:rPr>
+          <m:t>V</m:t>
+        </m:r>
+      </m:oMath>
+      <w:r>
+        <w:rPr>
+          <w:rFonts w:hint="eastAsia"/>
+        </w:rPr>
+        <w:t>中所有的节点</w:t>
+      </w:r>
+      <w:r>
+        <w:rPr>
+          <w:rFonts w:hint="eastAsia"/>
+        </w:rPr>
+        <w:t>分别</w:t>
+      </w:r>
+      <w:r>
+        <w:rPr>
+          <w:rFonts w:hint="eastAsia"/>
+        </w:rPr>
+        <w:t>进行两次</w:t>
+      </w:r>
+      <w:r>
+        <w:rPr>
+          <w:rFonts w:hint="eastAsia"/>
+        </w:rPr>
+        <w:t>哈希表</w:t>
+      </w:r>
+      <w:r>
+        <w:rPr>
+          <w:rFonts w:hint="eastAsia"/>
+        </w:rPr>
+        <w:t>查询</w:t>
+      </w:r>
+      <w:r>
+        <w:rPr>
+          <w:rFonts w:hint="eastAsia"/>
+        </w:rPr>
+        <w:t>：第一次查</w:t>
+      </w:r>
+      <m:oMath>
+        <m:sSub>
+          <m:sSubPr>
+            <m:ctrlPr>
+              <w:rPr>
+                <w:rFonts w:ascii="Latin Modern Math" w:hAnsi="Latin Modern Math"/>
+              </w:rPr>
+            </m:ctrlPr>
+          </m:sSubPr>
+          <m:e>
+            <m:r>
+              <m:rPr>
+                <m:sty m:val="bi"/>
+              </m:rPr>
+              <w:rPr>
+                <w:rFonts w:ascii="Latin Modern Math" w:hAnsi="Latin Modern Math" w:hint="eastAsia"/>
+              </w:rPr>
+              <m:t>G</m:t>
+            </m:r>
+          </m:e>
+          <m:sub>
+            <m:r>
+              <w:rPr>
+                <w:rFonts w:ascii="Latin Modern Math" w:hAnsi="Latin Modern Math"/>
+              </w:rPr>
+              <m:t>in</m:t>
+            </m:r>
+          </m:sub>
+        </m:sSub>
+      </m:oMath>
+      <w:r>
+        <w:rPr>
+          <w:rFonts w:hint="eastAsia"/>
+        </w:rPr>
+        <w:t>，</w:t>
+      </w:r>
+      <w:r>
+        <w:rPr>
+          <w:rFonts w:hint="eastAsia"/>
+        </w:rPr>
+        <w:t>得到一个小</w:t>
+      </w:r>
+      <w:proofErr w:type="gramStart"/>
+      <w:r>
+        <w:rPr>
+          <w:rFonts w:hint="eastAsia"/>
+        </w:rPr>
+        <w:t>的子哈希</w:t>
+      </w:r>
+      <w:proofErr w:type="gramEnd"/>
+      <w:r>
+        <w:rPr>
+          <w:rFonts w:hint="eastAsia"/>
+        </w:rPr>
+        <w:t>表</w:t>
+      </w:r>
+      <w:r>
+        <w:rPr>
+          <w:rFonts w:hint="eastAsia"/>
+        </w:rPr>
+        <w:t>；</w:t>
+      </w:r>
+      <w:r>
+        <w:rPr>
+          <w:rFonts w:hint="eastAsia"/>
+        </w:rPr>
+        <w:t>第二次</w:t>
+      </w:r>
+      <w:proofErr w:type="gramStart"/>
+      <w:r>
+        <w:rPr>
+          <w:rFonts w:hint="eastAsia"/>
+        </w:rPr>
+        <w:t>查子哈希</w:t>
+      </w:r>
+      <w:proofErr w:type="gramEnd"/>
+      <w:r>
+        <w:rPr>
+          <w:rFonts w:hint="eastAsia"/>
+        </w:rPr>
+        <w:t>表，得到这个子哈希表中所有的边。</w:t>
+      </w:r>
+      <w:r>
+        <w:rPr>
+          <w:rFonts w:hint="eastAsia"/>
+        </w:rPr>
+        <w:t>每次查询的时间复杂度为常量级别</w:t>
+      </w:r>
+      <w:r>
+        <w:rPr>
+          <w:rFonts w:hint="eastAsia"/>
+        </w:rPr>
+        <w:t>。</w:t>
+      </w:r>
+      <w:r>
+        <w:rPr>
+          <w:rFonts w:hint="eastAsia"/>
+        </w:rPr>
+        <w:t>这样就找到与集合</w:t>
+      </w:r>
+      <m:oMath>
+        <m:r>
+          <m:rPr>
+            <m:sty m:val="bi"/>
+          </m:rPr>
+          <w:rPr>
+            <w:rFonts w:ascii="Latin Modern Math" w:hAnsi="Latin Modern Math" w:hint="eastAsia"/>
+          </w:rPr>
+          <m:t>V</m:t>
+        </m:r>
+      </m:oMath>
+      <w:r>
+        <w:rPr>
+          <w:rFonts w:hint="eastAsia"/>
+        </w:rPr>
+        <w:t>中所有节点分别</w:t>
+      </w:r>
+      <w:r>
+        <w:rPr>
+          <w:rFonts w:hint="eastAsia"/>
+        </w:rPr>
+        <w:t>相邻</w:t>
+      </w:r>
+      <w:r>
+        <w:rPr>
+          <w:rFonts w:hint="eastAsia"/>
+        </w:rPr>
+        <w:t>的所有的边，将这些边添加到算法维护的一个</w:t>
+      </w:r>
+      <w:r>
+        <w:rPr>
+          <w:rFonts w:hint="eastAsia"/>
+        </w:rPr>
+        <w:t>临时</w:t>
+      </w:r>
+      <w:r>
+        <w:rPr>
+          <w:rFonts w:hint="eastAsia"/>
+        </w:rPr>
+        <w:t>边集合</w:t>
+      </w:r>
+      <m:oMath>
+        <m:r>
+          <m:rPr>
+            <m:sty m:val="bi"/>
+          </m:rPr>
+          <w:rPr>
+            <w:rFonts w:ascii="Latin Modern Math" w:hAnsi="Latin Modern Math" w:hint="eastAsia"/>
+          </w:rPr>
+          <m:t>E</m:t>
+        </m:r>
+      </m:oMath>
+      <w:r>
+        <w:rPr>
+          <w:rFonts w:hint="eastAsia"/>
+        </w:rPr>
+        <w:t>里</w:t>
+      </w:r>
+      <w:r>
+        <w:rPr>
+          <w:rFonts w:hint="eastAsia"/>
+        </w:rPr>
+        <w:t>。在算法中，</w:t>
+      </w:r>
+      <w:r>
+        <w:rPr>
+          <w:rFonts w:hint="eastAsia"/>
+        </w:rPr>
+        <w:t>临时</w:t>
+      </w:r>
+      <w:r>
+        <w:rPr>
+          <w:rFonts w:hint="eastAsia"/>
+        </w:rPr>
+        <w:t>边集合的初值为空集</w:t>
+      </w:r>
+      <w:r>
+        <w:rPr>
+          <w:rFonts w:hint="eastAsia"/>
+        </w:rPr>
+        <w:t>；</w:t>
+      </w:r>
     </w:p>
     <w:p>
       <w:pPr>
-        <w:ind w:firstLineChars="200" w:firstLine="480"/>
-      </w:pPr>
-    </w:p>
-    <w:p>
-      <w:pPr>
-        <w:ind w:firstLineChars="200" w:firstLine="480"/>
-      </w:pPr>
+        <w:pStyle w:val="af8"/>
+        <w:numPr>
+          <w:ilvl w:val="0"/>
+          <w:numId w:val="20"/>
+        </w:numPr>
+        <w:ind w:firstLineChars="0"/>
+      </w:pPr>
+      <w:r>
+        <w:rPr>
+          <w:rFonts w:hint="eastAsia"/>
+        </w:rPr>
+        <w:t>对于边表</w:t>
+      </w:r>
+      <m:oMath>
+        <m:r>
+          <m:rPr>
+            <m:sty m:val="bi"/>
+          </m:rPr>
+          <w:rPr>
+            <w:rFonts w:ascii="Latin Modern Math" w:hAnsi="Latin Modern Math" w:hint="eastAsia"/>
+          </w:rPr>
+          <m:t>E</m:t>
+        </m:r>
+      </m:oMath>
+      <w:r>
+        <w:rPr>
+          <w:rFonts w:hint="eastAsia"/>
+        </w:rPr>
+        <w:t>，进行如下处理：对所有终点不在</w:t>
+      </w:r>
+      <m:oMath>
+        <m:r>
+          <m:rPr>
+            <m:sty m:val="bi"/>
+          </m:rPr>
+          <w:rPr>
+            <w:rFonts w:ascii="Latin Modern Math" w:hAnsi="Latin Modern Math" w:hint="eastAsia"/>
+          </w:rPr>
+          <m:t>V</m:t>
+        </m:r>
+      </m:oMath>
+      <w:r>
+        <w:rPr>
+          <w:rFonts w:hint="eastAsia"/>
+        </w:rPr>
+        <w:t>里的边而言</w:t>
+      </w:r>
+      <w:r>
+        <w:rPr>
+          <w:rFonts w:hint="eastAsia"/>
+        </w:rPr>
+        <w:t>，将之权重添加到一个临时空泛型动态数组里，对这个数组进行排序，找到最小权重值；之后从所有的边中，任意挑选一个权重为最小值的边，将其终点添加到节点集合</w:t>
+      </w:r>
+      <m:oMath>
+        <m:r>
+          <m:rPr>
+            <m:sty m:val="bi"/>
+          </m:rPr>
+          <w:rPr>
+            <w:rFonts w:ascii="Latin Modern Math" w:hAnsi="Latin Modern Math" w:hint="eastAsia"/>
+          </w:rPr>
+          <m:t>V</m:t>
+        </m:r>
+      </m:oMath>
+      <w:r>
+        <w:rPr>
+          <w:rFonts w:hint="eastAsia"/>
+        </w:rPr>
+        <w:t>以及</w:t>
+      </w:r>
+      <w:r>
+        <w:rPr>
+          <w:rFonts w:hint="eastAsia"/>
+        </w:rPr>
+        <w:t>图</w:t>
+      </w:r>
+      <m:oMath>
+        <m:r>
+          <m:rPr>
+            <m:sty m:val="bi"/>
+          </m:rPr>
+          <w:rPr>
+            <w:rFonts w:ascii="Latin Modern Math" w:hAnsi="Latin Modern Math" w:hint="eastAsia"/>
+          </w:rPr>
+          <m:t>G</m:t>
+        </m:r>
+      </m:oMath>
+      <w:r>
+        <w:rPr>
+          <w:rFonts w:hint="eastAsia"/>
+        </w:rPr>
+        <w:t>中，然后把这条边</w:t>
+      </w:r>
+      <w:r>
+        <w:rPr>
+          <w:rFonts w:hint="eastAsia"/>
+        </w:rPr>
+        <w:t>也</w:t>
+      </w:r>
+      <w:bookmarkStart w:id="0" w:name="_GoBack"/>
+      <w:bookmarkEnd w:id="0"/>
+      <w:r>
+        <w:rPr>
+          <w:rFonts w:hint="eastAsia"/>
+        </w:rPr>
+        <w:t>添加到图</w:t>
+      </w:r>
+      <m:oMath>
+        <m:r>
+          <m:rPr>
+            <m:sty m:val="bi"/>
+          </m:rPr>
+          <w:rPr>
+            <w:rFonts w:ascii="Latin Modern Math" w:hAnsi="Latin Modern Math" w:hint="eastAsia"/>
+          </w:rPr>
+          <m:t>G</m:t>
+        </m:r>
+      </m:oMath>
+      <w:r>
+        <w:rPr>
+          <w:rFonts w:hint="eastAsia"/>
+        </w:rPr>
+        <w:t>中。如果图</w:t>
+      </w:r>
+      <m:oMath>
+        <m:r>
+          <m:rPr>
+            <m:sty m:val="bi"/>
+          </m:rPr>
+          <w:rPr>
+            <w:rFonts w:ascii="Latin Modern Math" w:hAnsi="Latin Modern Math" w:hint="eastAsia"/>
+          </w:rPr>
+          <m:t>G</m:t>
+        </m:r>
+      </m:oMath>
+      <w:r>
+        <w:rPr>
+          <w:rFonts w:hint="eastAsia"/>
+        </w:rPr>
+        <w:t>的节点数量等于输入的图的节点数量，则停止程序，返回值为</w:t>
+      </w:r>
+      <m:oMath>
+        <m:r>
+          <m:rPr>
+            <m:sty m:val="bi"/>
+          </m:rPr>
+          <w:rPr>
+            <w:rFonts w:ascii="Latin Modern Math" w:hAnsi="Latin Modern Math" w:hint="eastAsia"/>
+          </w:rPr>
+          <m:t>G</m:t>
+        </m:r>
+      </m:oMath>
+      <w:r>
+        <w:rPr>
+          <w:rFonts w:hint="eastAsia"/>
+        </w:rPr>
+        <w:t>；否则，返回步骤</w:t>
+      </w:r>
+      <w:r>
+        <w:rPr>
+          <w:rFonts w:hint="eastAsia"/>
+        </w:rPr>
+        <w:t>(</w:t>
+      </w:r>
+      <w:r>
+        <w:t>2)</w:t>
+      </w:r>
+      <w:r>
+        <w:rPr>
+          <w:rFonts w:hint="eastAsia"/>
+        </w:rPr>
+        <w:t>。</w:t>
+      </w:r>
     </w:p>
     <w:p/>
     <w:p>
@@ -3267,7 +4092,21 @@
       <w:rPr>
         <w:rFonts w:hint="eastAsia"/>
       </w:rPr>
-      <w:t>云南大学数学与统计学院数学系信息与计算科学专业</w:t>
+      <w:t>云南大学数学与统计学院数学</w:t>
+    </w:r>
+    <w:proofErr w:type="gramStart"/>
+    <w:r>
+      <w:rPr>
+        <w:rFonts w:hint="eastAsia"/>
+      </w:rPr>
+      <w:t>系信息</w:t>
+    </w:r>
+    <w:proofErr w:type="gramEnd"/>
+    <w:r>
+      <w:rPr>
+        <w:rFonts w:hint="eastAsia"/>
+      </w:rPr>
+      <w:t>与计算科学专业</w:t>
     </w:r>
   </w:p>
 </w:hdr>
@@ -5210,6 +6049,95 @@
       <w:lvlJc w:val="right"/>
       <w:pPr>
         <w:ind w:left="4200" w:hanging="420"/>
+      </w:pPr>
+    </w:lvl>
+  </w:abstractNum>
+  <w:abstractNum w:abstractNumId="19" w15:restartNumberingAfterBreak="0">
+    <w:nsid w:val="7E6964CD"/>
+    <w:multiLevelType w:val="hybridMultilevel"/>
+    <w:tmpl w:val="0D5863CC"/>
+    <w:lvl w:ilvl="0" w:tplc="4C34F120">
+      <w:start w:val="1"/>
+      <w:numFmt w:val="decimal"/>
+      <w:lvlText w:val="(%1)"/>
+      <w:lvlJc w:val="left"/>
+      <w:pPr>
+        <w:ind w:left="840" w:hanging="360"/>
+      </w:pPr>
+      <w:rPr>
+        <w:rFonts w:hint="default"/>
+      </w:rPr>
+    </w:lvl>
+    <w:lvl w:ilvl="1" w:tplc="04090019" w:tentative="1">
+      <w:start w:val="1"/>
+      <w:numFmt w:val="lowerLetter"/>
+      <w:lvlText w:val="%2)"/>
+      <w:lvlJc w:val="left"/>
+      <w:pPr>
+        <w:ind w:left="1320" w:hanging="420"/>
+      </w:pPr>
+    </w:lvl>
+    <w:lvl w:ilvl="2" w:tplc="0409001B" w:tentative="1">
+      <w:start w:val="1"/>
+      <w:numFmt w:val="lowerRoman"/>
+      <w:lvlText w:val="%3."/>
+      <w:lvlJc w:val="right"/>
+      <w:pPr>
+        <w:ind w:left="1740" w:hanging="420"/>
+      </w:pPr>
+    </w:lvl>
+    <w:lvl w:ilvl="3" w:tplc="0409000F" w:tentative="1">
+      <w:start w:val="1"/>
+      <w:numFmt w:val="decimal"/>
+      <w:lvlText w:val="%4."/>
+      <w:lvlJc w:val="left"/>
+      <w:pPr>
+        <w:ind w:left="2160" w:hanging="420"/>
+      </w:pPr>
+    </w:lvl>
+    <w:lvl w:ilvl="4" w:tplc="04090019" w:tentative="1">
+      <w:start w:val="1"/>
+      <w:numFmt w:val="lowerLetter"/>
+      <w:lvlText w:val="%5)"/>
+      <w:lvlJc w:val="left"/>
+      <w:pPr>
+        <w:ind w:left="2580" w:hanging="420"/>
+      </w:pPr>
+    </w:lvl>
+    <w:lvl w:ilvl="5" w:tplc="0409001B" w:tentative="1">
+      <w:start w:val="1"/>
+      <w:numFmt w:val="lowerRoman"/>
+      <w:lvlText w:val="%6."/>
+      <w:lvlJc w:val="right"/>
+      <w:pPr>
+        <w:ind w:left="3000" w:hanging="420"/>
+      </w:pPr>
+    </w:lvl>
+    <w:lvl w:ilvl="6" w:tplc="0409000F" w:tentative="1">
+      <w:start w:val="1"/>
+      <w:numFmt w:val="decimal"/>
+      <w:lvlText w:val="%7."/>
+      <w:lvlJc w:val="left"/>
+      <w:pPr>
+        <w:ind w:left="3420" w:hanging="420"/>
+      </w:pPr>
+    </w:lvl>
+    <w:lvl w:ilvl="7" w:tplc="04090019" w:tentative="1">
+      <w:start w:val="1"/>
+      <w:numFmt w:val="lowerLetter"/>
+      <w:lvlText w:val="%8)"/>
+      <w:lvlJc w:val="left"/>
+      <w:pPr>
+        <w:ind w:left="3840" w:hanging="420"/>
+      </w:pPr>
+    </w:lvl>
+    <w:lvl w:ilvl="8" w:tplc="0409001B" w:tentative="1">
+      <w:start w:val="1"/>
+      <w:numFmt w:val="lowerRoman"/>
+      <w:lvlText w:val="%9."/>
+      <w:lvlJc w:val="right"/>
+      <w:pPr>
+        <w:ind w:left="4260" w:hanging="420"/>
       </w:pPr>
     </w:lvl>
   </w:abstractNum>
@@ -5269,6 +6197,9 @@
   </w:num>
   <w:num w:numId="19">
     <w:abstractNumId w:val="2"/>
+  </w:num>
+  <w:num w:numId="20">
+    <w:abstractNumId w:val="19"/>
   </w:num>
 </w:numbering>
 </file>
@@ -6126,9 +7057,9 @@
     <w:link w:val="my20"/>
     <w:autoRedefine/>
     <w:qFormat/>
-    <w:rsid w:val="003272BE"/>
+    <w:rsid w:val="00CA279E"/>
     <w:pPr>
-      <w:spacing w:before="0" w:after="0" w:line="240" w:lineRule="exact"/>
+      <w:spacing w:before="0" w:after="0" w:line="360" w:lineRule="exact"/>
     </w:pPr>
     <w:rPr>
       <w:rFonts w:ascii="Calibri" w:eastAsia="宋体" w:hAnsi="Calibri"/>
@@ -6169,7 +7100,7 @@
     <w:name w:val="my标题2 字符"/>
     <w:basedOn w:val="20"/>
     <w:link w:val="my2"/>
-    <w:rsid w:val="003272BE"/>
+    <w:rsid w:val="00CA279E"/>
     <w:rPr>
       <w:rFonts w:ascii="Calibri" w:eastAsiaTheme="majorEastAsia" w:hAnsi="Calibri" w:cstheme="majorBidi"/>
       <w:b/>
@@ -6965,7 +7896,7 @@
 </file>
 
 <file path=customXml/itemProps1.xml><?xml version="1.0" encoding="utf-8"?>
-<ds:datastoreItem xmlns:ds="http://schemas.openxmlformats.org/officeDocument/2006/customXml" ds:itemID="{EF589956-F7DA-4123-BA49-952547B597C8}">
+<ds:datastoreItem xmlns:ds="http://schemas.openxmlformats.org/officeDocument/2006/customXml" ds:itemID="{0339EE20-2E40-436F-B9E9-54D2BC6A983E}">
   <ds:schemaRefs>
     <ds:schemaRef ds:uri="http://schemas.openxmlformats.org/officeDocument/2006/bibliography"/>
   </ds:schemaRefs>

</xml_diff>

<commit_message>
write done, without debug
</commit_message>
<xml_diff>
--- a/Word/20151910042-刘鹏-运筹学实验-04.docx
+++ b/Word/20151910042-刘鹏-运筹学实验-04.docx
@@ -1319,21 +1319,7 @@
         <w:rPr>
           <w:rFonts w:hint="eastAsia"/>
         </w:rPr>
-        <w:t>普里</w:t>
-      </w:r>
-      <w:proofErr w:type="gramStart"/>
-      <w:r>
-        <w:rPr>
-          <w:rFonts w:hint="eastAsia"/>
-        </w:rPr>
-        <w:t>姆</w:t>
-      </w:r>
-      <w:proofErr w:type="gramEnd"/>
-      <w:r>
-        <w:rPr>
-          <w:rFonts w:hint="eastAsia"/>
-        </w:rPr>
-        <w:t>算法（</w:t>
+        <w:t>普里姆算法（</w:t>
       </w:r>
       <w:r>
         <w:rPr>
@@ -1345,21 +1331,7 @@
         <w:rPr>
           <w:rFonts w:hint="eastAsia"/>
         </w:rPr>
-        <w:t>算法），图论中的一种算法，可在加权联通图里搜索最小生成树。意即由此算法搜索到的边子集所构成的树中，不但包括了连通图里的所有顶点，且其</w:t>
-      </w:r>
-      <w:proofErr w:type="gramStart"/>
-      <w:r>
-        <w:rPr>
-          <w:rFonts w:hint="eastAsia"/>
-        </w:rPr>
-        <w:t>所有边</w:t>
-      </w:r>
-      <w:proofErr w:type="gramEnd"/>
-      <w:r>
-        <w:rPr>
-          <w:rFonts w:hint="eastAsia"/>
-        </w:rPr>
-        <w:t>的权值之和为最小</w:t>
+        <w:t>算法），图论中的一种算法，可在加权联通图里搜索最小生成树。意即由此算法搜索到的边子集所构成的树中，不但包括了连通图里的所有顶点，且其所有边的权值之和为最小</w:t>
       </w:r>
       <w:r>
         <w:rPr>
@@ -1401,21 +1373,7 @@
         <w:rPr>
           <w:rFonts w:hint="eastAsia"/>
         </w:rPr>
-        <w:t>年由美国计算机科学家罗伯特·普里</w:t>
-      </w:r>
-      <w:proofErr w:type="gramStart"/>
-      <w:r>
-        <w:rPr>
-          <w:rFonts w:hint="eastAsia"/>
-        </w:rPr>
-        <w:t>姆</w:t>
-      </w:r>
-      <w:proofErr w:type="gramEnd"/>
-      <w:r>
-        <w:rPr>
-          <w:rFonts w:hint="eastAsia"/>
-        </w:rPr>
-        <w:t>独立发现；</w:t>
+        <w:t>年由美国计算机科学家罗伯特·普里姆独立发现；</w:t>
       </w:r>
       <w:r>
         <w:rPr>
@@ -1433,21 +1391,7 @@
         <w:rPr>
           <w:rFonts w:hint="eastAsia"/>
         </w:rPr>
-        <w:t>艾兹格·迪科斯彻再次发现了该算法。因此，在某些场合，普里</w:t>
-      </w:r>
-      <w:proofErr w:type="gramStart"/>
-      <w:r>
-        <w:rPr>
-          <w:rFonts w:hint="eastAsia"/>
-        </w:rPr>
-        <w:t>姆</w:t>
-      </w:r>
-      <w:proofErr w:type="gramEnd"/>
-      <w:r>
-        <w:rPr>
-          <w:rFonts w:hint="eastAsia"/>
-        </w:rPr>
-        <w:t>算法又被称为</w:t>
+        <w:t>艾兹格·迪科斯彻再次发现了该算法。因此，在某些场合，普里姆算法又被称为</w:t>
       </w:r>
       <w:r>
         <w:rPr>
@@ -1537,21 +1481,6 @@
       <w:pPr>
         <w:spacing w:line="400" w:lineRule="exact"/>
         <w:ind w:firstLineChars="200" w:firstLine="480"/>
-        <w:rPr>
-          <w:b/>
-        </w:rPr>
-        <w:sectPr>
-          <w:headerReference w:type="default" r:id="rId8"/>
-          <w:footerReference w:type="default" r:id="rId9"/>
-          <w:headerReference w:type="first" r:id="rId10"/>
-          <w:footerReference w:type="first" r:id="rId11"/>
-          <w:footnotePr>
-            <w:pos w:val="beneathText"/>
-          </w:footnotePr>
-          <w:pgSz w:w="13608" w:h="16840"/>
-          <w:pgMar w:top="1440" w:right="1083" w:bottom="1440" w:left="1083" w:header="720" w:footer="720" w:gutter="284"/>
-          <w:cols w:space="720"/>
-        </w:sectPr>
       </w:pPr>
       <w:r>
         <w:rPr>
@@ -1668,41 +1597,13 @@
           <w:rFonts w:hint="eastAsia"/>
         </w:rPr>
         <w:lastRenderedPageBreak/>
-        <w:t>图的</w:t>
-      </w:r>
-      <w:proofErr w:type="gramStart"/>
-      <w:r>
-        <w:rPr>
-          <w:rFonts w:hint="eastAsia"/>
-        </w:rPr>
-        <w:t>所有边</w:t>
-      </w:r>
-      <w:proofErr w:type="gramEnd"/>
-      <w:r>
-        <w:rPr>
-          <w:rFonts w:hint="eastAsia"/>
-        </w:rPr>
-        <w:t>的集合。</w:t>
-      </w:r>
-      <w:r>
-        <w:rPr>
-          <w:rFonts w:hint="eastAsia"/>
-        </w:rPr>
-        <w:t>图是</w:t>
-      </w:r>
-      <w:proofErr w:type="gramStart"/>
-      <w:r>
-        <w:rPr>
-          <w:rFonts w:hint="eastAsia"/>
-        </w:rPr>
-        <w:t>由如果</w:t>
-      </w:r>
-      <w:proofErr w:type="gramEnd"/>
-      <w:r>
-        <w:rPr>
-          <w:rFonts w:hint="eastAsia"/>
-        </w:rPr>
-        <w:t>采用比较低级的邻接矩阵实现，</w:t>
+        <w:t>图的所有边的集合。</w:t>
+      </w:r>
+      <w:r>
+        <w:rPr>
+          <w:rFonts w:hint="eastAsia"/>
+        </w:rPr>
+        <w:t>图是由如果采用比较低级的邻接矩阵实现，</w:t>
       </w:r>
       <w:r>
         <w:rPr>
@@ -1789,30 +1690,7 @@
         <w:rPr>
           <w:rFonts w:hint="eastAsia"/>
         </w:rPr>
-        <w:t>；</w:t>
-      </w:r>
-    </w:p>
-    <w:p>
-      <w:r>
-        <w:rPr>
-          <w:rFonts w:hint="eastAsia"/>
-        </w:rPr>
-        <w:lastRenderedPageBreak/>
-        <w:t>如果用</w:t>
-      </w:r>
-      <w:proofErr w:type="gramStart"/>
-      <w:r>
-        <w:rPr>
-          <w:rFonts w:hint="eastAsia"/>
-        </w:rPr>
-        <w:t>二叉堆</w:t>
-      </w:r>
-      <w:proofErr w:type="gramEnd"/>
-      <w:r>
-        <w:rPr>
-          <w:rFonts w:hint="eastAsia"/>
-        </w:rPr>
-        <w:t>、邻接表来实现，那么时间复杂度是</w:t>
+        <w:t>；如果用二叉堆、邻接表来实现，那么时间复杂度是</w:t>
       </w:r>
       <m:oMath>
         <m:r>
@@ -2269,55 +2147,13 @@
         <w:rPr>
           <w:rFonts w:hint="eastAsia"/>
         </w:rPr>
-        <w:t>来</w:t>
-      </w:r>
-      <w:proofErr w:type="gramStart"/>
-      <w:r>
-        <w:rPr>
-          <w:rFonts w:hint="eastAsia"/>
-        </w:rPr>
-        <w:t>做为</w:t>
-      </w:r>
-      <w:proofErr w:type="gramEnd"/>
-      <w:r>
-        <w:rPr>
-          <w:rFonts w:hint="eastAsia"/>
-        </w:rPr>
-        <w:t>主要的数据结构。</w:t>
-      </w:r>
-      <w:r>
-        <w:rPr>
-          <w:rFonts w:hint="eastAsia"/>
-        </w:rPr>
-        <w:t>邻接映射的主要思想是用哈希</w:t>
-      </w:r>
-      <w:proofErr w:type="gramStart"/>
-      <w:r>
-        <w:rPr>
-          <w:rFonts w:hint="eastAsia"/>
-        </w:rPr>
-        <w:t>表这种</w:t>
-      </w:r>
-      <w:proofErr w:type="gramEnd"/>
-      <w:r>
-        <w:rPr>
-          <w:rFonts w:hint="eastAsia"/>
-        </w:rPr>
-        <w:t>快速查找表来代替遍历带来的</w:t>
-      </w:r>
-      <w:proofErr w:type="gramStart"/>
-      <w:r>
-        <w:rPr>
-          <w:rFonts w:hint="eastAsia"/>
-        </w:rPr>
-        <w:t>高时</w:t>
-      </w:r>
-      <w:proofErr w:type="gramEnd"/>
-      <w:r>
-        <w:rPr>
-          <w:rFonts w:hint="eastAsia"/>
-        </w:rPr>
-        <w:t>间复杂度</w:t>
+        <w:t>来做为主要的数据结构。</w:t>
+      </w:r>
+      <w:r>
+        <w:rPr>
+          <w:rFonts w:hint="eastAsia"/>
+        </w:rPr>
+        <w:t>邻接映射的主要思想是用哈希表这种快速查找表来代替遍历带来的高时间复杂度</w:t>
       </w:r>
       <w:r>
         <w:rPr>
@@ -2398,21 +2234,7 @@
         <w:rPr>
           <w:rFonts w:hint="eastAsia"/>
         </w:rPr>
-        <w:t>是另外的</w:t>
-      </w:r>
-      <w:proofErr w:type="gramStart"/>
-      <w:r>
-        <w:rPr>
-          <w:rFonts w:hint="eastAsia"/>
-        </w:rPr>
-        <w:t>一</w:t>
-      </w:r>
-      <w:proofErr w:type="gramEnd"/>
-      <w:r>
-        <w:rPr>
-          <w:rFonts w:hint="eastAsia"/>
-        </w:rPr>
-        <w:t>个子哈希表</w:t>
+        <w:t>是另外的一个子哈希表</w:t>
       </w:r>
       <m:oMath>
         <m:r>
@@ -2431,19 +2253,11 @@
         </w:rPr>
         <w:t>，</w:t>
       </w:r>
-      <w:proofErr w:type="gramStart"/>
-      <w:r>
-        <w:rPr>
-          <w:rFonts w:hint="eastAsia"/>
-        </w:rPr>
-        <w:t>在子哈</w:t>
-      </w:r>
-      <w:proofErr w:type="gramEnd"/>
-      <w:r>
-        <w:rPr>
-          <w:rFonts w:hint="eastAsia"/>
-        </w:rPr>
-        <w:t>希表里面，</w:t>
+      <w:r>
+        <w:rPr>
+          <w:rFonts w:hint="eastAsia"/>
+        </w:rPr>
+        <w:t>在子哈希表里面，</w:t>
       </w:r>
       <w:r>
         <w:rPr>
@@ -2725,21 +2539,7 @@
         <w:rPr>
           <w:rFonts w:hint="eastAsia"/>
         </w:rPr>
-        <w:t>由于普里</w:t>
-      </w:r>
-      <w:proofErr w:type="gramStart"/>
-      <w:r>
-        <w:rPr>
-          <w:rFonts w:hint="eastAsia"/>
-        </w:rPr>
-        <w:t>姆</w:t>
-      </w:r>
-      <w:proofErr w:type="gramEnd"/>
-      <w:r>
-        <w:rPr>
-          <w:rFonts w:hint="eastAsia"/>
-        </w:rPr>
-        <w:t>算法主要关心无向图，所以代码中并没有实现针对有向图的算法。</w:t>
+        <w:t>由于普里姆算法主要关心无向图，所以代码中并没有实现针对有向图的算法。</w:t>
       </w:r>
     </w:p>
     <w:p>
@@ -2755,21 +2555,7 @@
         <w:rPr>
           <w:rFonts w:hint="eastAsia"/>
         </w:rPr>
-        <w:t>普里</w:t>
-      </w:r>
-      <w:proofErr w:type="gramStart"/>
-      <w:r>
-        <w:rPr>
-          <w:rFonts w:hint="eastAsia"/>
-        </w:rPr>
-        <w:t>姆</w:t>
-      </w:r>
-      <w:proofErr w:type="gramEnd"/>
-      <w:r>
-        <w:rPr>
-          <w:rFonts w:hint="eastAsia"/>
-        </w:rPr>
-        <w:t>算法实现的具体思路如下。</w:t>
+        <w:t>普里姆算法实现的具体思路如下。</w:t>
       </w:r>
     </w:p>
     <w:p>
@@ -2786,6 +2572,8 @@
         </w:numPr>
         <w:ind w:firstLineChars="0"/>
       </w:pPr>
+      <w:bookmarkStart w:id="0" w:name="_GoBack"/>
+      <w:bookmarkEnd w:id="0"/>
       <w:r>
         <w:rPr>
           <w:rFonts w:hint="eastAsia"/>
@@ -2846,7 +2634,7 @@
         <w:rPr>
           <w:rFonts w:hint="eastAsia"/>
         </w:rPr>
-        <w:t>链表或者泛型动态数组存储一个节点集合</w:t>
+        <w:t>动态数组存储一个节点集合</w:t>
       </w:r>
       <m:oMath>
         <m:r>
@@ -3011,13 +2799,7 @@
         <w:rPr>
           <w:rFonts w:hint="eastAsia"/>
         </w:rPr>
-        <w:t>中所有的节点</w:t>
-      </w:r>
-      <w:r>
-        <w:rPr>
-          <w:rFonts w:hint="eastAsia"/>
-        </w:rPr>
-        <w:t>分别</w:t>
+        <w:t>中所有的节点分别</w:t>
       </w:r>
       <w:r>
         <w:rPr>
@@ -3041,7 +2823,13 @@
         <w:rPr>
           <w:rFonts w:hint="eastAsia"/>
         </w:rPr>
-        <w:t>：第一次查</w:t>
+        <w:t>：第一次</w:t>
+      </w:r>
+      <w:r>
+        <w:rPr>
+          <w:rFonts w:hint="eastAsia"/>
+        </w:rPr>
+        <w:t>对</w:t>
       </w:r>
       <m:oMath>
         <m:sSub>
@@ -3077,6 +2865,12 @@
         <w:rPr>
           <w:rFonts w:hint="eastAsia"/>
         </w:rPr>
+        <w:t>进行查询</w:t>
+      </w:r>
+      <w:r>
+        <w:rPr>
+          <w:rFonts w:hint="eastAsia"/>
+        </w:rPr>
         <w:t>，</w:t>
       </w:r>
       <w:r>
@@ -3111,25 +2905,61 @@
         </w:rPr>
         <w:t>第二次</w:t>
       </w:r>
+      <w:r>
+        <w:rPr>
+          <w:rFonts w:hint="eastAsia"/>
+        </w:rPr>
+        <w:t>对第一步得到</w:t>
+      </w:r>
       <w:proofErr w:type="gramStart"/>
       <w:r>
         <w:rPr>
           <w:rFonts w:hint="eastAsia"/>
         </w:rPr>
-        <w:t>查子哈希</w:t>
+        <w:t>的</w:t>
+      </w:r>
+      <w:r>
+        <w:rPr>
+          <w:rFonts w:hint="eastAsia"/>
+        </w:rPr>
+        <w:t>子哈希</w:t>
       </w:r>
       <w:proofErr w:type="gramEnd"/>
       <w:r>
         <w:rPr>
           <w:rFonts w:hint="eastAsia"/>
         </w:rPr>
-        <w:t>表，得到这个子哈希表中所有的边。</w:t>
-      </w:r>
-      <w:r>
-        <w:rPr>
-          <w:rFonts w:hint="eastAsia"/>
-        </w:rPr>
-        <w:t>每次查询的时间复杂度为常量级别</w:t>
+        <w:t>表</w:t>
+      </w:r>
+      <w:r>
+        <w:rPr>
+          <w:rFonts w:hint="eastAsia"/>
+        </w:rPr>
+        <w:t>进行查询</w:t>
+      </w:r>
+      <w:r>
+        <w:rPr>
+          <w:rFonts w:hint="eastAsia"/>
+        </w:rPr>
+        <w:t>，得到这个子哈希表中所有的边。</w:t>
+      </w:r>
+      <w:r>
+        <w:rPr>
+          <w:rFonts w:hint="eastAsia"/>
+        </w:rPr>
+        <w:t>每次查询的时间复杂度</w:t>
+      </w:r>
+      <w:r>
+        <w:rPr>
+          <w:rFonts w:hint="eastAsia"/>
+        </w:rPr>
+        <w:t>均</w:t>
+      </w:r>
+      <w:r>
+        <w:rPr>
+          <w:rFonts w:hint="eastAsia"/>
+        </w:rPr>
+        <w:t>为常量级</w:t>
       </w:r>
       <w:r>
         <w:rPr>
@@ -3205,41 +3035,7 @@
         <w:rPr>
           <w:rFonts w:hint="eastAsia"/>
         </w:rPr>
-        <w:t>。在算法中，</w:t>
-      </w:r>
-      <w:r>
-        <w:rPr>
-          <w:rFonts w:hint="eastAsia"/>
-        </w:rPr>
-        <w:t>临时</w:t>
-      </w:r>
-      <w:r>
-        <w:rPr>
-          <w:rFonts w:hint="eastAsia"/>
-        </w:rPr>
-        <w:t>边集合的初值为空集</w:t>
-      </w:r>
-      <w:r>
-        <w:rPr>
-          <w:rFonts w:hint="eastAsia"/>
-        </w:rPr>
-        <w:t>；</w:t>
-      </w:r>
-    </w:p>
-    <w:p>
-      <w:pPr>
-        <w:pStyle w:val="af8"/>
-        <w:numPr>
-          <w:ilvl w:val="0"/>
-          <w:numId w:val="20"/>
-        </w:numPr>
-        <w:ind w:firstLineChars="0"/>
-      </w:pPr>
-      <w:r>
-        <w:rPr>
-          <w:rFonts w:hint="eastAsia"/>
-        </w:rPr>
-        <w:t>对于边表</w:t>
+        <w:t>，</w:t>
       </w:r>
       <m:oMath>
         <m:r>
@@ -3256,6 +3052,63 @@
         <w:rPr>
           <w:rFonts w:hint="eastAsia"/>
         </w:rPr>
+        <w:t>也用泛型动态数组维护</w:t>
+      </w:r>
+      <w:r>
+        <w:rPr>
+          <w:rFonts w:hint="eastAsia"/>
+        </w:rPr>
+        <w:t>。在算法中，</w:t>
+      </w:r>
+      <w:r>
+        <w:rPr>
+          <w:rFonts w:hint="eastAsia"/>
+        </w:rPr>
+        <w:t>临时</w:t>
+      </w:r>
+      <w:r>
+        <w:rPr>
+          <w:rFonts w:hint="eastAsia"/>
+        </w:rPr>
+        <w:t>边集合的初值为空集</w:t>
+      </w:r>
+      <w:r>
+        <w:rPr>
+          <w:rFonts w:hint="eastAsia"/>
+        </w:rPr>
+        <w:t>；</w:t>
+      </w:r>
+    </w:p>
+    <w:p>
+      <w:pPr>
+        <w:pStyle w:val="af8"/>
+        <w:numPr>
+          <w:ilvl w:val="0"/>
+          <w:numId w:val="20"/>
+        </w:numPr>
+        <w:ind w:firstLineChars="0"/>
+      </w:pPr>
+      <w:r>
+        <w:rPr>
+          <w:rFonts w:hint="eastAsia"/>
+        </w:rPr>
+        <w:t>对于边表</w:t>
+      </w:r>
+      <m:oMath>
+        <m:r>
+          <m:rPr>
+            <m:sty m:val="bi"/>
+          </m:rPr>
+          <w:rPr>
+            <w:rFonts w:ascii="Latin Modern Math" w:hAnsi="Latin Modern Math" w:hint="eastAsia"/>
+          </w:rPr>
+          <m:t>E</m:t>
+        </m:r>
+      </m:oMath>
+      <w:r>
+        <w:rPr>
+          <w:rFonts w:hint="eastAsia"/>
+        </w:rPr>
         <w:t>，进行如下处理：对所有终点不在</w:t>
       </w:r>
       <m:oMath>
@@ -3296,13 +3149,7 @@
         <w:rPr>
           <w:rFonts w:hint="eastAsia"/>
         </w:rPr>
-        <w:t>以及</w:t>
-      </w:r>
-      <w:r>
-        <w:rPr>
-          <w:rFonts w:hint="eastAsia"/>
-        </w:rPr>
-        <w:t>图</w:t>
+        <w:t>以及图</w:t>
       </w:r>
       <m:oMath>
         <m:r>
@@ -3327,8 +3174,6 @@
         </w:rPr>
         <w:t>也</w:t>
       </w:r>
-      <w:bookmarkStart w:id="0" w:name="_GoBack"/>
-      <w:bookmarkEnd w:id="0"/>
       <w:r>
         <w:rPr>
           <w:rFonts w:hint="eastAsia"/>
@@ -3767,7 +3612,7 @@
       </w:r>
     </w:p>
     <w:sectPr>
-      <w:headerReference w:type="default" r:id="rId12"/>
+      <w:headerReference w:type="default" r:id="rId8"/>
       <w:footnotePr>
         <w:pos w:val="beneathText"/>
       </w:footnotePr>
@@ -3798,258 +3643,6 @@
 </w:endnotes>
 </file>
 
-<file path=word/footer1.xml><?xml version="1.0" encoding="utf-8"?>
-<w:ftr xmlns:wpc="http://schemas.microsoft.com/office/word/2010/wordprocessingCanvas" xmlns:cx="http://schemas.microsoft.com/office/drawing/2014/chartex" xmlns:cx1="http://schemas.microsoft.com/office/drawing/2015/9/8/chartex" xmlns:cx2="http://schemas.microsoft.com/office/drawing/2015/10/21/chartex" xmlns:cx3="http://schemas.microsoft.com/office/drawing/2016/5/9/chartex" xmlns:cx4="http://schemas.microsoft.com/office/drawing/2016/5/10/chartex" xmlns:cx5="http://schemas.microsoft.com/office/drawing/2016/5/11/chartex" xmlns:cx6="http://schemas.microsoft.com/office/drawing/2016/5/12/chartex" xmlns:cx7="http://schemas.microsoft.com/office/drawing/2016/5/13/chartex" xmlns:cx8="http://schemas.microsoft.com/office/drawing/2016/5/14/chartex" xmlns:mc="http://schemas.openxmlformats.org/markup-compatibility/2006" xmlns:aink="http://schemas.microsoft.com/office/drawing/2016/ink" xmlns:am3d="http://schemas.microsoft.com/office/drawing/2017/model3d" xmlns:o="urn:schemas-microsoft-com:office:office" xmlns:r="http://schemas.openxmlformats.org/officeDocument/2006/relationships" xmlns:m="http://schemas.openxmlformats.org/officeDocument/2006/math" xmlns:v="urn:schemas-microsoft-com:vml" xmlns:wp14="http://schemas.microsoft.com/office/word/2010/wordprocessingDrawing" xmlns:wp="http://schemas.openxmlformats.org/drawingml/2006/wordprocessingDrawing" xmlns:w10="urn:schemas-microsoft-com:office:word" xmlns:w="http://schemas.openxmlformats.org/wordprocessingml/2006/main" xmlns:w14="http://schemas.microsoft.com/office/word/2010/wordml" xmlns:w15="http://schemas.microsoft.com/office/word/2012/wordml" xmlns:w16cid="http://schemas.microsoft.com/office/word/2016/wordml/cid" xmlns:w16se="http://schemas.microsoft.com/office/word/2015/wordml/symex" xmlns:wpg="http://schemas.microsoft.com/office/word/2010/wordprocessingGroup" xmlns:wpi="http://schemas.microsoft.com/office/word/2010/wordprocessingInk" xmlns:wne="http://schemas.microsoft.com/office/word/2006/wordml" xmlns:wps="http://schemas.microsoft.com/office/word/2010/wordprocessingShape" mc:Ignorable="w14 w15 w16se w16cid wp14">
-  <w:p>
-    <w:pPr>
-      <w:pStyle w:val="ae"/>
-      <w:jc w:val="center"/>
-    </w:pPr>
-    <w:r>
-      <w:rPr>
-        <w:rFonts w:hint="eastAsia"/>
-      </w:rPr>
-      <w:t>第</w:t>
-    </w:r>
-    <w:r>
-      <w:rPr>
-        <w:lang w:val="zh-CN"/>
-      </w:rPr>
-      <w:t xml:space="preserve"> </w:t>
-    </w:r>
-    <w:r>
-      <w:rPr>
-        <w:b/>
-        <w:bCs/>
-        <w:sz w:val="24"/>
-        <w:szCs w:val="24"/>
-      </w:rPr>
-      <w:fldChar w:fldCharType="begin"/>
-    </w:r>
-    <w:r>
-      <w:rPr>
-        <w:b/>
-        <w:bCs/>
-      </w:rPr>
-      <w:instrText>PAGE</w:instrText>
-    </w:r>
-    <w:r>
-      <w:rPr>
-        <w:b/>
-        <w:bCs/>
-        <w:sz w:val="24"/>
-        <w:szCs w:val="24"/>
-      </w:rPr>
-      <w:fldChar w:fldCharType="separate"/>
-    </w:r>
-    <w:r>
-      <w:rPr>
-        <w:b/>
-        <w:bCs/>
-        <w:noProof/>
-      </w:rPr>
-      <w:t>2</w:t>
-    </w:r>
-    <w:r>
-      <w:rPr>
-        <w:b/>
-        <w:bCs/>
-        <w:sz w:val="24"/>
-        <w:szCs w:val="24"/>
-      </w:rPr>
-      <w:fldChar w:fldCharType="end"/>
-    </w:r>
-    <w:r>
-      <w:rPr>
-        <w:lang w:val="zh-CN"/>
-      </w:rPr>
-      <w:t xml:space="preserve"> </w:t>
-    </w:r>
-    <w:r>
-      <w:rPr>
-        <w:rFonts w:hint="eastAsia"/>
-        <w:lang w:val="zh-CN"/>
-      </w:rPr>
-      <w:t>页</w:t>
-    </w:r>
-    <w:r>
-      <w:rPr>
-        <w:lang w:val="zh-CN"/>
-      </w:rPr>
-      <w:t xml:space="preserve"> </w:t>
-    </w:r>
-    <w:r>
-      <w:rPr>
-        <w:rFonts w:hint="eastAsia"/>
-        <w:lang w:val="zh-CN"/>
-      </w:rPr>
-      <w:t>共</w:t>
-    </w:r>
-    <w:r>
-      <w:rPr>
-        <w:lang w:val="zh-CN"/>
-      </w:rPr>
-      <w:t xml:space="preserve"> </w:t>
-    </w:r>
-    <w:r>
-      <w:rPr>
-        <w:b/>
-        <w:bCs/>
-        <w:sz w:val="24"/>
-        <w:szCs w:val="24"/>
-      </w:rPr>
-      <w:fldChar w:fldCharType="begin"/>
-    </w:r>
-    <w:r>
-      <w:rPr>
-        <w:b/>
-        <w:bCs/>
-      </w:rPr>
-      <w:instrText>NUMPAGES</w:instrText>
-    </w:r>
-    <w:r>
-      <w:rPr>
-        <w:b/>
-        <w:bCs/>
-        <w:sz w:val="24"/>
-        <w:szCs w:val="24"/>
-      </w:rPr>
-      <w:fldChar w:fldCharType="separate"/>
-    </w:r>
-    <w:r>
-      <w:rPr>
-        <w:b/>
-        <w:bCs/>
-        <w:noProof/>
-      </w:rPr>
-      <w:t>6</w:t>
-    </w:r>
-    <w:r>
-      <w:rPr>
-        <w:b/>
-        <w:bCs/>
-        <w:sz w:val="24"/>
-        <w:szCs w:val="24"/>
-      </w:rPr>
-      <w:fldChar w:fldCharType="end"/>
-    </w:r>
-    <w:r>
-      <w:t xml:space="preserve"> </w:t>
-    </w:r>
-    <w:r>
-      <w:rPr>
-        <w:rFonts w:hint="eastAsia"/>
-        <w:lang w:val="zh-CN"/>
-      </w:rPr>
-      <w:t>页</w:t>
-    </w:r>
-  </w:p>
-  <w:p>
-    <w:pPr>
-      <w:pStyle w:val="ae"/>
-    </w:pPr>
-  </w:p>
-</w:ftr>
-</file>
-
-<file path=word/footer2.xml><?xml version="1.0" encoding="utf-8"?>
-<w:ftr xmlns:wpc="http://schemas.microsoft.com/office/word/2010/wordprocessingCanvas" xmlns:cx="http://schemas.microsoft.com/office/drawing/2014/chartex" xmlns:cx1="http://schemas.microsoft.com/office/drawing/2015/9/8/chartex" xmlns:cx2="http://schemas.microsoft.com/office/drawing/2015/10/21/chartex" xmlns:cx3="http://schemas.microsoft.com/office/drawing/2016/5/9/chartex" xmlns:cx4="http://schemas.microsoft.com/office/drawing/2016/5/10/chartex" xmlns:cx5="http://schemas.microsoft.com/office/drawing/2016/5/11/chartex" xmlns:cx6="http://schemas.microsoft.com/office/drawing/2016/5/12/chartex" xmlns:cx7="http://schemas.microsoft.com/office/drawing/2016/5/13/chartex" xmlns:cx8="http://schemas.microsoft.com/office/drawing/2016/5/14/chartex" xmlns:mc="http://schemas.openxmlformats.org/markup-compatibility/2006" xmlns:aink="http://schemas.microsoft.com/office/drawing/2016/ink" xmlns:am3d="http://schemas.microsoft.com/office/drawing/2017/model3d" xmlns:o="urn:schemas-microsoft-com:office:office" xmlns:r="http://schemas.openxmlformats.org/officeDocument/2006/relationships" xmlns:m="http://schemas.openxmlformats.org/officeDocument/2006/math" xmlns:v="urn:schemas-microsoft-com:vml" xmlns:wp14="http://schemas.microsoft.com/office/word/2010/wordprocessingDrawing" xmlns:wp="http://schemas.openxmlformats.org/drawingml/2006/wordprocessingDrawing" xmlns:w10="urn:schemas-microsoft-com:office:word" xmlns:w="http://schemas.openxmlformats.org/wordprocessingml/2006/main" xmlns:w14="http://schemas.microsoft.com/office/word/2010/wordml" xmlns:w15="http://schemas.microsoft.com/office/word/2012/wordml" xmlns:w16cid="http://schemas.microsoft.com/office/word/2016/wordml/cid" xmlns:w16se="http://schemas.microsoft.com/office/word/2015/wordml/symex" xmlns:wpg="http://schemas.microsoft.com/office/word/2010/wordprocessingGroup" xmlns:wpi="http://schemas.microsoft.com/office/word/2010/wordprocessingInk" xmlns:wne="http://schemas.microsoft.com/office/word/2006/wordml" xmlns:wps="http://schemas.microsoft.com/office/word/2010/wordprocessingShape" mc:Ignorable="w14 w15 w16se w16cid wp14">
-  <w:p>
-    <w:pPr>
-      <w:pStyle w:val="ae"/>
-      <w:jc w:val="center"/>
-    </w:pPr>
-    <w:r>
-      <w:rPr>
-        <w:rFonts w:hint="eastAsia"/>
-        <w:szCs w:val="21"/>
-      </w:rPr>
-      <w:t>第</w:t>
-    </w:r>
-    <w:r>
-      <w:rPr>
-        <w:rFonts w:hint="eastAsia"/>
-        <w:szCs w:val="21"/>
-      </w:rPr>
-      <w:t xml:space="preserve"> </w:t>
-    </w:r>
-    <w:r>
-      <w:rPr>
-        <w:szCs w:val="21"/>
-      </w:rPr>
-      <w:fldChar w:fldCharType="begin"/>
-    </w:r>
-    <w:r>
-      <w:rPr>
-        <w:szCs w:val="21"/>
-      </w:rPr>
-      <w:instrText xml:space="preserve"> PAGE </w:instrText>
-    </w:r>
-    <w:r>
-      <w:rPr>
-        <w:szCs w:val="21"/>
-      </w:rPr>
-      <w:fldChar w:fldCharType="separate"/>
-    </w:r>
-    <w:r>
-      <w:rPr>
-        <w:noProof/>
-        <w:szCs w:val="21"/>
-      </w:rPr>
-      <w:t>42</w:t>
-    </w:r>
-    <w:r>
-      <w:rPr>
-        <w:szCs w:val="21"/>
-      </w:rPr>
-      <w:fldChar w:fldCharType="end"/>
-    </w:r>
-    <w:r>
-      <w:rPr>
-        <w:rFonts w:hint="eastAsia"/>
-        <w:szCs w:val="21"/>
-      </w:rPr>
-      <w:t xml:space="preserve"> </w:t>
-    </w:r>
-    <w:r>
-      <w:rPr>
-        <w:rFonts w:hint="eastAsia"/>
-        <w:szCs w:val="21"/>
-      </w:rPr>
-      <w:t>页</w:t>
-    </w:r>
-    <w:r>
-      <w:rPr>
-        <w:rFonts w:hint="eastAsia"/>
-        <w:szCs w:val="21"/>
-      </w:rPr>
-      <w:t xml:space="preserve"> </w:t>
-    </w:r>
-    <w:r>
-      <w:rPr>
-        <w:rFonts w:hint="eastAsia"/>
-        <w:szCs w:val="21"/>
-      </w:rPr>
-      <w:t>共</w:t>
-    </w:r>
-    <w:r>
-      <w:rPr>
-        <w:rFonts w:hint="eastAsia"/>
-        <w:szCs w:val="21"/>
-      </w:rPr>
-      <w:t xml:space="preserve"> 8 </w:t>
-    </w:r>
-    <w:r>
-      <w:rPr>
-        <w:rFonts w:hint="eastAsia"/>
-        <w:szCs w:val="21"/>
-      </w:rPr>
-      <w:t>页</w:t>
-    </w:r>
-  </w:p>
-</w:ftr>
-</file>
-
 <file path=word/footnotes.xml><?xml version="1.0" encoding="utf-8"?>
 <w:footnotes xmlns:wpc="http://schemas.microsoft.com/office/word/2010/wordprocessingCanvas" xmlns:cx="http://schemas.microsoft.com/office/drawing/2014/chartex" xmlns:cx1="http://schemas.microsoft.com/office/drawing/2015/9/8/chartex" xmlns:cx2="http://schemas.microsoft.com/office/drawing/2015/10/21/chartex" xmlns:cx3="http://schemas.microsoft.com/office/drawing/2016/5/9/chartex" xmlns:cx4="http://schemas.microsoft.com/office/drawing/2016/5/10/chartex" xmlns:cx5="http://schemas.microsoft.com/office/drawing/2016/5/11/chartex" xmlns:cx6="http://schemas.microsoft.com/office/drawing/2016/5/12/chartex" xmlns:cx7="http://schemas.microsoft.com/office/drawing/2016/5/13/chartex" xmlns:cx8="http://schemas.microsoft.com/office/drawing/2016/5/14/chartex" xmlns:mc="http://schemas.openxmlformats.org/markup-compatibility/2006" xmlns:aink="http://schemas.microsoft.com/office/drawing/2016/ink" xmlns:am3d="http://schemas.microsoft.com/office/drawing/2017/model3d" xmlns:o="urn:schemas-microsoft-com:office:office" xmlns:r="http://schemas.openxmlformats.org/officeDocument/2006/relationships" xmlns:m="http://schemas.openxmlformats.org/officeDocument/2006/math" xmlns:v="urn:schemas-microsoft-com:vml" xmlns:wp14="http://schemas.microsoft.com/office/word/2010/wordprocessingDrawing" xmlns:wp="http://schemas.openxmlformats.org/drawingml/2006/wordprocessingDrawing" xmlns:w10="urn:schemas-microsoft-com:office:word" xmlns:w="http://schemas.openxmlformats.org/wordprocessingml/2006/main" xmlns:w14="http://schemas.microsoft.com/office/word/2010/wordml" xmlns:w15="http://schemas.microsoft.com/office/word/2012/wordml" xmlns:w16cid="http://schemas.microsoft.com/office/word/2016/wordml/cid" xmlns:w16se="http://schemas.microsoft.com/office/word/2015/wordml/symex" xmlns:wpg="http://schemas.microsoft.com/office/word/2010/wordprocessingGroup" xmlns:wpi="http://schemas.microsoft.com/office/word/2010/wordprocessingInk" xmlns:wne="http://schemas.microsoft.com/office/word/2006/wordml" xmlns:wps="http://schemas.microsoft.com/office/word/2010/wordprocessingShape" mc:Ignorable="w14 w15 w16se w16cid wp14">
   <w:footnote w:type="separator" w:id="-1">
@@ -4070,49 +3663,6 @@
 </file>
 
 <file path=word/header1.xml><?xml version="1.0" encoding="utf-8"?>
-<w:hdr xmlns:wpc="http://schemas.microsoft.com/office/word/2010/wordprocessingCanvas" xmlns:cx="http://schemas.microsoft.com/office/drawing/2014/chartex" xmlns:cx1="http://schemas.microsoft.com/office/drawing/2015/9/8/chartex" xmlns:cx2="http://schemas.microsoft.com/office/drawing/2015/10/21/chartex" xmlns:cx3="http://schemas.microsoft.com/office/drawing/2016/5/9/chartex" xmlns:cx4="http://schemas.microsoft.com/office/drawing/2016/5/10/chartex" xmlns:cx5="http://schemas.microsoft.com/office/drawing/2016/5/11/chartex" xmlns:cx6="http://schemas.microsoft.com/office/drawing/2016/5/12/chartex" xmlns:cx7="http://schemas.microsoft.com/office/drawing/2016/5/13/chartex" xmlns:cx8="http://schemas.microsoft.com/office/drawing/2016/5/14/chartex" xmlns:mc="http://schemas.openxmlformats.org/markup-compatibility/2006" xmlns:aink="http://schemas.microsoft.com/office/drawing/2016/ink" xmlns:am3d="http://schemas.microsoft.com/office/drawing/2017/model3d" xmlns:o="urn:schemas-microsoft-com:office:office" xmlns:r="http://schemas.openxmlformats.org/officeDocument/2006/relationships" xmlns:m="http://schemas.openxmlformats.org/officeDocument/2006/math" xmlns:v="urn:schemas-microsoft-com:vml" xmlns:wp14="http://schemas.microsoft.com/office/word/2010/wordprocessingDrawing" xmlns:wp="http://schemas.openxmlformats.org/drawingml/2006/wordprocessingDrawing" xmlns:w10="urn:schemas-microsoft-com:office:word" xmlns:w="http://schemas.openxmlformats.org/wordprocessingml/2006/main" xmlns:w14="http://schemas.microsoft.com/office/word/2010/wordml" xmlns:w15="http://schemas.microsoft.com/office/word/2012/wordml" xmlns:w16cid="http://schemas.microsoft.com/office/word/2016/wordml/cid" xmlns:w16se="http://schemas.microsoft.com/office/word/2015/wordml/symex" xmlns:wpg="http://schemas.microsoft.com/office/word/2010/wordprocessingGroup" xmlns:wpi="http://schemas.microsoft.com/office/word/2010/wordprocessingInk" xmlns:wne="http://schemas.microsoft.com/office/word/2006/wordml" xmlns:wps="http://schemas.microsoft.com/office/word/2010/wordprocessingShape" mc:Ignorable="w14 w15 w16se w16cid wp14">
-  <w:p>
-    <w:pPr>
-      <w:pStyle w:val="aa"/>
-      <w:pBdr>
-        <w:bottom w:val="none" w:sz="0" w:space="0" w:color="auto"/>
-      </w:pBdr>
-    </w:pPr>
-  </w:p>
-</w:hdr>
-</file>
-
-<file path=word/header2.xml><?xml version="1.0" encoding="utf-8"?>
-<w:hdr xmlns:wpc="http://schemas.microsoft.com/office/word/2010/wordprocessingCanvas" xmlns:cx="http://schemas.microsoft.com/office/drawing/2014/chartex" xmlns:cx1="http://schemas.microsoft.com/office/drawing/2015/9/8/chartex" xmlns:cx2="http://schemas.microsoft.com/office/drawing/2015/10/21/chartex" xmlns:cx3="http://schemas.microsoft.com/office/drawing/2016/5/9/chartex" xmlns:cx4="http://schemas.microsoft.com/office/drawing/2016/5/10/chartex" xmlns:cx5="http://schemas.microsoft.com/office/drawing/2016/5/11/chartex" xmlns:cx6="http://schemas.microsoft.com/office/drawing/2016/5/12/chartex" xmlns:cx7="http://schemas.microsoft.com/office/drawing/2016/5/13/chartex" xmlns:cx8="http://schemas.microsoft.com/office/drawing/2016/5/14/chartex" xmlns:mc="http://schemas.openxmlformats.org/markup-compatibility/2006" xmlns:aink="http://schemas.microsoft.com/office/drawing/2016/ink" xmlns:am3d="http://schemas.microsoft.com/office/drawing/2017/model3d" xmlns:o="urn:schemas-microsoft-com:office:office" xmlns:r="http://schemas.openxmlformats.org/officeDocument/2006/relationships" xmlns:m="http://schemas.openxmlformats.org/officeDocument/2006/math" xmlns:v="urn:schemas-microsoft-com:vml" xmlns:wp14="http://schemas.microsoft.com/office/word/2010/wordprocessingDrawing" xmlns:wp="http://schemas.openxmlformats.org/drawingml/2006/wordprocessingDrawing" xmlns:w10="urn:schemas-microsoft-com:office:word" xmlns:w="http://schemas.openxmlformats.org/wordprocessingml/2006/main" xmlns:w14="http://schemas.microsoft.com/office/word/2010/wordml" xmlns:w15="http://schemas.microsoft.com/office/word/2012/wordml" xmlns:w16cid="http://schemas.microsoft.com/office/word/2016/wordml/cid" xmlns:w16se="http://schemas.microsoft.com/office/word/2015/wordml/symex" xmlns:wpg="http://schemas.microsoft.com/office/word/2010/wordprocessingGroup" xmlns:wpi="http://schemas.microsoft.com/office/word/2010/wordprocessingInk" xmlns:wne="http://schemas.microsoft.com/office/word/2006/wordml" xmlns:wps="http://schemas.microsoft.com/office/word/2010/wordprocessingShape" mc:Ignorable="w14 w15 w16se w16cid wp14">
-  <w:p>
-    <w:pPr>
-      <w:pStyle w:val="aa"/>
-    </w:pPr>
-    <w:r>
-      <w:rPr>
-        <w:rFonts w:hint="eastAsia"/>
-      </w:rPr>
-      <w:t>云南大学数学与统计学院数学</w:t>
-    </w:r>
-    <w:proofErr w:type="gramStart"/>
-    <w:r>
-      <w:rPr>
-        <w:rFonts w:hint="eastAsia"/>
-      </w:rPr>
-      <w:t>系信息</w:t>
-    </w:r>
-    <w:proofErr w:type="gramEnd"/>
-    <w:r>
-      <w:rPr>
-        <w:rFonts w:hint="eastAsia"/>
-      </w:rPr>
-      <w:t>与计算科学专业</w:t>
-    </w:r>
-  </w:p>
-</w:hdr>
-</file>
-
-<file path=word/header3.xml><?xml version="1.0" encoding="utf-8"?>
 <w:hdr xmlns:wpc="http://schemas.microsoft.com/office/word/2010/wordprocessingCanvas" xmlns:cx="http://schemas.microsoft.com/office/drawing/2014/chartex" xmlns:cx1="http://schemas.microsoft.com/office/drawing/2015/9/8/chartex" xmlns:cx2="http://schemas.microsoft.com/office/drawing/2015/10/21/chartex" xmlns:cx3="http://schemas.microsoft.com/office/drawing/2016/5/9/chartex" xmlns:cx4="http://schemas.microsoft.com/office/drawing/2016/5/10/chartex" xmlns:cx5="http://schemas.microsoft.com/office/drawing/2016/5/11/chartex" xmlns:cx6="http://schemas.microsoft.com/office/drawing/2016/5/12/chartex" xmlns:cx7="http://schemas.microsoft.com/office/drawing/2016/5/13/chartex" xmlns:cx8="http://schemas.microsoft.com/office/drawing/2016/5/14/chartex" xmlns:mc="http://schemas.openxmlformats.org/markup-compatibility/2006" xmlns:aink="http://schemas.microsoft.com/office/drawing/2016/ink" xmlns:am3d="http://schemas.microsoft.com/office/drawing/2017/model3d" xmlns:o="urn:schemas-microsoft-com:office:office" xmlns:r="http://schemas.openxmlformats.org/officeDocument/2006/relationships" xmlns:m="http://schemas.openxmlformats.org/officeDocument/2006/math" xmlns:v="urn:schemas-microsoft-com:vml" xmlns:wp14="http://schemas.microsoft.com/office/word/2010/wordprocessingDrawing" xmlns:wp="http://schemas.openxmlformats.org/drawingml/2006/wordprocessingDrawing" xmlns:w10="urn:schemas-microsoft-com:office:word" xmlns:w="http://schemas.openxmlformats.org/wordprocessingml/2006/main" xmlns:w14="http://schemas.microsoft.com/office/word/2010/wordml" xmlns:w15="http://schemas.microsoft.com/office/word/2012/wordml" xmlns:w16cid="http://schemas.microsoft.com/office/word/2016/wordml/cid" xmlns:w16se="http://schemas.microsoft.com/office/word/2015/wordml/symex" xmlns:wpg="http://schemas.microsoft.com/office/word/2010/wordprocessingGroup" xmlns:wpi="http://schemas.microsoft.com/office/word/2010/wordprocessingInk" xmlns:wne="http://schemas.microsoft.com/office/word/2006/wordml" xmlns:wps="http://schemas.microsoft.com/office/word/2010/wordprocessingShape" mc:Ignorable="w14 w15 w16se w16cid wp14">
   <w:p>
     <w:pPr>
@@ -7896,7 +7446,7 @@
 </file>
 
 <file path=customXml/itemProps1.xml><?xml version="1.0" encoding="utf-8"?>
-<ds:datastoreItem xmlns:ds="http://schemas.openxmlformats.org/officeDocument/2006/customXml" ds:itemID="{0339EE20-2E40-436F-B9E9-54D2BC6A983E}">
+<ds:datastoreItem xmlns:ds="http://schemas.openxmlformats.org/officeDocument/2006/customXml" ds:itemID="{CCACCA00-E01F-4C23-A7A2-36A3FFBAC08B}">
   <ds:schemaRefs>
     <ds:schemaRef ds:uri="http://schemas.openxmlformats.org/officeDocument/2006/bibliography"/>
   </ds:schemaRefs>

</xml_diff>